<commit_message>
1. add gold bang
</commit_message>
<xml_diff>
--- a/钱币网需求设计说明书.docx
+++ b/钱币网需求设计说明书.docx
@@ -180,9 +180,6 @@
           <w:ilvl w:val="0"/>
           <w:numId w:val="2"/>
         </w:numPr>
-        <w:rPr>
-          <w:rFonts w:hint="eastAsia"/>
-        </w:rPr>
       </w:pPr>
       <w:r>
         <w:rPr>
@@ -260,13 +257,360 @@
         <w:ind w:firstLineChars="0"/>
       </w:pPr>
       <w:r>
-        <w:t>评估认证完成以后，网站将已评估钱币的有关信息录入官方数据库（含三张图片）。其中，被认证为金标</w:t>
+        <w:t>评估认证完成以后，网站将已评估钱币的有关信息录入官方数据库（含三张图片）。其中，被认证为金标的，该金标钱币的主图自动录入到官方的金榜库。</w:t>
+      </w:r>
+    </w:p>
+    <w:p>
+      <w:pPr>
+        <w:pStyle w:val="2"/>
+        <w:numPr>
+          <w:ilvl w:val="0"/>
+          <w:numId w:val="2"/>
+        </w:numPr>
+      </w:pPr>
+      <w:r>
+        <w:rPr>
+          <w:rFonts w:hint="eastAsia"/>
+        </w:rPr>
+        <w:t>金榜</w:t>
+      </w:r>
+    </w:p>
+    <w:p>
+      <w:pPr>
+        <w:pStyle w:val="a3"/>
+        <w:keepNext/>
+        <w:keepLines/>
+        <w:numPr>
+          <w:ilvl w:val="0"/>
+          <w:numId w:val="8"/>
+        </w:numPr>
+        <w:spacing w:before="260" w:after="260" w:line="416" w:lineRule="auto"/>
+        <w:ind w:firstLineChars="0"/>
+        <w:outlineLvl w:val="2"/>
+        <w:rPr>
+          <w:rFonts w:hint="eastAsia"/>
+          <w:b/>
+          <w:bCs/>
+          <w:vanish/>
+          <w:sz w:val="32"/>
+          <w:szCs w:val="32"/>
+        </w:rPr>
+      </w:pPr>
+    </w:p>
+    <w:p>
+      <w:pPr>
+        <w:pStyle w:val="a3"/>
+        <w:keepNext/>
+        <w:keepLines/>
+        <w:numPr>
+          <w:ilvl w:val="0"/>
+          <w:numId w:val="8"/>
+        </w:numPr>
+        <w:spacing w:before="260" w:after="260" w:line="416" w:lineRule="auto"/>
+        <w:ind w:firstLineChars="0"/>
+        <w:outlineLvl w:val="2"/>
+        <w:rPr>
+          <w:rFonts w:hint="eastAsia"/>
+          <w:b/>
+          <w:bCs/>
+          <w:vanish/>
+          <w:sz w:val="32"/>
+          <w:szCs w:val="32"/>
+        </w:rPr>
+      </w:pPr>
+    </w:p>
+    <w:p>
+      <w:pPr>
+        <w:pStyle w:val="a3"/>
+        <w:keepNext/>
+        <w:keepLines/>
+        <w:numPr>
+          <w:ilvl w:val="0"/>
+          <w:numId w:val="8"/>
+        </w:numPr>
+        <w:spacing w:before="260" w:after="260" w:line="416" w:lineRule="auto"/>
+        <w:ind w:firstLineChars="0"/>
+        <w:outlineLvl w:val="2"/>
+        <w:rPr>
+          <w:rFonts w:hint="eastAsia"/>
+          <w:b/>
+          <w:bCs/>
+          <w:vanish/>
+          <w:sz w:val="32"/>
+          <w:szCs w:val="32"/>
+        </w:rPr>
+      </w:pPr>
+    </w:p>
+    <w:p>
+      <w:pPr>
+        <w:pStyle w:val="3"/>
+        <w:numPr>
+          <w:ilvl w:val="1"/>
+          <w:numId w:val="8"/>
+        </w:numPr>
+        <w:rPr>
+          <w:rFonts w:hint="eastAsia"/>
+        </w:rPr>
+      </w:pPr>
+      <w:r>
+        <w:rPr>
+          <w:rFonts w:hint="eastAsia"/>
+        </w:rPr>
+        <w:t>定义</w:t>
+      </w:r>
+    </w:p>
+    <w:p>
+      <w:pPr>
+        <w:ind w:firstLine="420"/>
+      </w:pPr>
+      <w:r>
+        <w:rPr>
+          <w:rFonts w:hint="eastAsia"/>
+        </w:rPr>
+        <w:t>是由收藏者向网站提交已经</w:t>
+      </w:r>
+      <w:proofErr w:type="gramStart"/>
+      <w:r>
+        <w:rPr>
+          <w:rFonts w:hint="eastAsia"/>
+        </w:rPr>
+        <w:t>其他第三</w:t>
+      </w:r>
+      <w:proofErr w:type="gramEnd"/>
+      <w:r>
+        <w:rPr>
+          <w:rFonts w:hint="eastAsia"/>
+        </w:rPr>
+        <w:t>方评级机构评过级的钱币，然后</w:t>
+      </w:r>
+      <w:proofErr w:type="gramStart"/>
+      <w:r>
+        <w:rPr>
+          <w:rFonts w:hint="eastAsia"/>
+        </w:rPr>
+        <w:t>由荐藏评估</w:t>
+      </w:r>
+      <w:proofErr w:type="gramEnd"/>
+      <w:r>
+        <w:rPr>
+          <w:rFonts w:hint="eastAsia"/>
+        </w:rPr>
+        <w:t>依据评估标准，对钱币的真实状态，进行等级评估认证，最终的评估认证结果分为三个等级：五星级（金标）、四星级（银标）、三星级（铜标）。</w:t>
+      </w:r>
+    </w:p>
+    <w:p>
+      <w:pPr>
+        <w:ind w:firstLine="420"/>
+      </w:pPr>
+    </w:p>
+    <w:p>
+      <w:pPr>
+        <w:pStyle w:val="3"/>
+        <w:numPr>
+          <w:ilvl w:val="1"/>
+          <w:numId w:val="8"/>
+        </w:numPr>
+      </w:pPr>
+      <w:r>
+        <w:rPr>
+          <w:rFonts w:hint="eastAsia"/>
+        </w:rPr>
+        <w:t>金</w:t>
+      </w:r>
+      <w:r>
+        <w:rPr>
+          <w:rFonts w:hint="eastAsia"/>
+        </w:rPr>
+        <w:t>榜</w:t>
+      </w:r>
+      <w:r>
+        <w:rPr>
+          <w:rFonts w:hint="eastAsia"/>
+        </w:rPr>
+        <w:t>列表</w:t>
+      </w:r>
+    </w:p>
+    <w:p>
+      <w:pPr>
+        <w:pStyle w:val="a3"/>
+        <w:numPr>
+          <w:ilvl w:val="0"/>
+          <w:numId w:val="9"/>
+        </w:numPr>
+        <w:ind w:firstLineChars="0"/>
+      </w:pPr>
+      <w:r>
+        <w:rPr>
+          <w:rFonts w:hint="eastAsia"/>
+        </w:rPr>
+        <w:t>用户的金币通过《评估认证》后，该金币的信息，会录入官方数据库，在数据库中， 会包含金标、银标、铜标</w:t>
+      </w:r>
+    </w:p>
+    <w:p>
+      <w:pPr>
+        <w:pStyle w:val="a3"/>
+        <w:numPr>
+          <w:ilvl w:val="0"/>
+          <w:numId w:val="9"/>
+        </w:numPr>
+        <w:ind w:firstLineChars="0"/>
+      </w:pPr>
+      <w:r>
+        <w:rPr>
+          <w:rFonts w:hint="eastAsia"/>
+        </w:rPr>
+        <w:t xml:space="preserve">在首页展示时，按投票数量 </w:t>
+      </w:r>
+      <w:r>
+        <w:t xml:space="preserve">+  </w:t>
+      </w:r>
+      <w:r>
+        <w:rPr>
+          <w:rFonts w:hint="eastAsia"/>
+        </w:rPr>
+        <w:t>创建时间（倒序排列）</w:t>
+      </w:r>
+    </w:p>
+    <w:p>
+      <w:pPr>
+        <w:pStyle w:val="a3"/>
+        <w:numPr>
+          <w:ilvl w:val="0"/>
+          <w:numId w:val="9"/>
+        </w:numPr>
+        <w:ind w:firstLineChars="0"/>
+      </w:pPr>
+      <w:r>
+        <w:rPr>
+          <w:rFonts w:hint="eastAsia"/>
+        </w:rPr>
+        <w:t>点击金榜中的钱币图片，可进入钱币详情</w:t>
+      </w:r>
+    </w:p>
+    <w:p>
+      <w:pPr>
+        <w:pStyle w:val="a3"/>
+        <w:numPr>
+          <w:ilvl w:val="0"/>
+          <w:numId w:val="9"/>
+        </w:numPr>
+        <w:ind w:firstLineChars="0"/>
+      </w:pPr>
+      <w:r>
+        <w:rPr>
+          <w:rFonts w:hint="eastAsia"/>
+        </w:rPr>
+        <w:t>在详情中有投票功能</w:t>
+      </w:r>
+    </w:p>
+    <w:p>
+      <w:pPr>
+        <w:pStyle w:val="3"/>
+        <w:numPr>
+          <w:ilvl w:val="1"/>
+          <w:numId w:val="8"/>
+        </w:numPr>
+      </w:pPr>
+      <w:r>
+        <w:rPr>
+          <w:rFonts w:hint="eastAsia"/>
+        </w:rPr>
+        <w:t>金榜投票</w:t>
+      </w:r>
+    </w:p>
+    <w:p>
+      <w:pPr>
+        <w:pStyle w:val="a3"/>
+        <w:numPr>
+          <w:ilvl w:val="0"/>
+          <w:numId w:val="10"/>
+        </w:numPr>
+        <w:ind w:firstLineChars="0"/>
+      </w:pPr>
+      <w:r>
+        <w:rPr>
+          <w:rFonts w:hint="eastAsia"/>
+        </w:rPr>
+        <w:t>进入金榜钱币的详情中，有一个投票按钮</w:t>
+      </w:r>
+    </w:p>
+    <w:p>
+      <w:pPr>
+        <w:pStyle w:val="a3"/>
+        <w:numPr>
+          <w:ilvl w:val="0"/>
+          <w:numId w:val="10"/>
+        </w:numPr>
+        <w:ind w:firstLineChars="0"/>
+      </w:pPr>
+      <w:r>
+        <w:rPr>
+          <w:rFonts w:hint="eastAsia"/>
+        </w:rPr>
+        <w:t>每个用户对同一枚金币只能投票一次</w:t>
+      </w:r>
+    </w:p>
+    <w:p>
+      <w:pPr>
+        <w:pStyle w:val="a3"/>
+        <w:numPr>
+          <w:ilvl w:val="0"/>
+          <w:numId w:val="10"/>
+        </w:numPr>
+        <w:ind w:firstLineChars="0"/>
+      </w:pPr>
+      <w:r>
+        <w:rPr>
+          <w:rFonts w:hint="eastAsia"/>
+        </w:rPr>
+        <w:t>每个用户每年只能投票1</w:t>
+      </w:r>
+      <w:r>
+        <w:t>2</w:t>
+      </w:r>
+      <w:r>
+        <w:rPr>
+          <w:rFonts w:hint="eastAsia"/>
+        </w:rPr>
+        <w:t>次</w:t>
+      </w:r>
+    </w:p>
+    <w:p>
+      <w:pPr>
+        <w:pStyle w:val="a3"/>
+        <w:numPr>
+          <w:ilvl w:val="0"/>
+          <w:numId w:val="10"/>
+        </w:numPr>
+        <w:ind w:firstLineChars="0"/>
+      </w:pPr>
+      <w:r>
+        <w:rPr>
+          <w:rFonts w:hint="eastAsia"/>
+        </w:rPr>
+        <w:t>只有会员（交了保证金）的用户才可以投票</w:t>
+      </w:r>
+    </w:p>
+    <w:p>
+      <w:pPr>
+        <w:pStyle w:val="a3"/>
+        <w:numPr>
+          <w:ilvl w:val="0"/>
+          <w:numId w:val="10"/>
+        </w:numPr>
+        <w:ind w:firstLineChars="0"/>
+        <w:rPr>
+          <w:rFonts w:hint="eastAsia"/>
+        </w:rPr>
+      </w:pPr>
+      <w:r>
+        <w:rPr>
+          <w:rFonts w:hint="eastAsia"/>
+        </w:rPr>
+        <w:t>具体的投票数量并不显示，只在后台数据库中可见，仅用户金榜排序。</w:t>
       </w:r>
       <w:bookmarkStart w:id="0" w:name="_GoBack"/>
       <w:bookmarkEnd w:id="0"/>
-      <w:r>
-        <w:t>的，该金标钱币的主图自动录入到官方的金榜库。</w:t>
-      </w:r>
     </w:p>
     <w:sectPr>
       <w:pgSz w:w="11906" w:h="16838"/>
@@ -569,6 +913,92 @@
     </w:lvl>
   </w:abstractNum>
   <w:abstractNum w:abstractNumId="3" w15:restartNumberingAfterBreak="0">
+    <w:nsid w:val="1EEC0809"/>
+    <w:multiLevelType w:val="multilevel"/>
+    <w:tmpl w:val="0409001F"/>
+    <w:lvl w:ilvl="0">
+      <w:start w:val="1"/>
+      <w:numFmt w:val="decimal"/>
+      <w:lvlText w:val="%1."/>
+      <w:lvlJc w:val="left"/>
+      <w:pPr>
+        <w:ind w:left="425" w:hanging="425"/>
+      </w:pPr>
+    </w:lvl>
+    <w:lvl w:ilvl="1">
+      <w:start w:val="1"/>
+      <w:numFmt w:val="decimal"/>
+      <w:lvlText w:val="%1.%2."/>
+      <w:lvlJc w:val="left"/>
+      <w:pPr>
+        <w:ind w:left="567" w:hanging="567"/>
+      </w:pPr>
+    </w:lvl>
+    <w:lvl w:ilvl="2">
+      <w:start w:val="1"/>
+      <w:numFmt w:val="decimal"/>
+      <w:lvlText w:val="%1.%2.%3."/>
+      <w:lvlJc w:val="left"/>
+      <w:pPr>
+        <w:ind w:left="709" w:hanging="709"/>
+      </w:pPr>
+    </w:lvl>
+    <w:lvl w:ilvl="3">
+      <w:start w:val="1"/>
+      <w:numFmt w:val="decimal"/>
+      <w:lvlText w:val="%1.%2.%3.%4."/>
+      <w:lvlJc w:val="left"/>
+      <w:pPr>
+        <w:ind w:left="851" w:hanging="851"/>
+      </w:pPr>
+    </w:lvl>
+    <w:lvl w:ilvl="4">
+      <w:start w:val="1"/>
+      <w:numFmt w:val="decimal"/>
+      <w:lvlText w:val="%1.%2.%3.%4.%5."/>
+      <w:lvlJc w:val="left"/>
+      <w:pPr>
+        <w:ind w:left="992" w:hanging="992"/>
+      </w:pPr>
+    </w:lvl>
+    <w:lvl w:ilvl="5">
+      <w:start w:val="1"/>
+      <w:numFmt w:val="decimal"/>
+      <w:lvlText w:val="%1.%2.%3.%4.%5.%6."/>
+      <w:lvlJc w:val="left"/>
+      <w:pPr>
+        <w:ind w:left="1134" w:hanging="1134"/>
+      </w:pPr>
+    </w:lvl>
+    <w:lvl w:ilvl="6">
+      <w:start w:val="1"/>
+      <w:numFmt w:val="decimal"/>
+      <w:lvlText w:val="%1.%2.%3.%4.%5.%6.%7."/>
+      <w:lvlJc w:val="left"/>
+      <w:pPr>
+        <w:ind w:left="1276" w:hanging="1276"/>
+      </w:pPr>
+    </w:lvl>
+    <w:lvl w:ilvl="7">
+      <w:start w:val="1"/>
+      <w:numFmt w:val="decimal"/>
+      <w:lvlText w:val="%1.%2.%3.%4.%5.%6.%7.%8."/>
+      <w:lvlJc w:val="left"/>
+      <w:pPr>
+        <w:ind w:left="1418" w:hanging="1418"/>
+      </w:pPr>
+    </w:lvl>
+    <w:lvl w:ilvl="8">
+      <w:start w:val="1"/>
+      <w:numFmt w:val="decimal"/>
+      <w:lvlText w:val="%1.%2.%3.%4.%5.%6.%7.%8.%9."/>
+      <w:lvlJc w:val="left"/>
+      <w:pPr>
+        <w:ind w:left="1559" w:hanging="1559"/>
+      </w:pPr>
+    </w:lvl>
+  </w:abstractNum>
+  <w:abstractNum w:abstractNumId="4" w15:restartNumberingAfterBreak="0">
     <w:nsid w:val="21D50FD5"/>
     <w:multiLevelType w:val="multilevel"/>
     <w:tmpl w:val="0409001F"/>
@@ -654,7 +1084,96 @@
       </w:pPr>
     </w:lvl>
   </w:abstractNum>
-  <w:abstractNum w:abstractNumId="4" w15:restartNumberingAfterBreak="0">
+  <w:abstractNum w:abstractNumId="5" w15:restartNumberingAfterBreak="0">
+    <w:nsid w:val="2E430A04"/>
+    <w:multiLevelType w:val="hybridMultilevel"/>
+    <w:tmpl w:val="169A6752"/>
+    <w:lvl w:ilvl="0" w:tplc="9B2C885E">
+      <w:start w:val="1"/>
+      <w:numFmt w:val="decimal"/>
+      <w:lvlText w:val="%1."/>
+      <w:lvlJc w:val="left"/>
+      <w:pPr>
+        <w:ind w:left="360" w:hanging="360"/>
+      </w:pPr>
+      <w:rPr>
+        <w:rFonts w:hint="default"/>
+      </w:rPr>
+    </w:lvl>
+    <w:lvl w:ilvl="1" w:tplc="04090019" w:tentative="1">
+      <w:start w:val="1"/>
+      <w:numFmt w:val="lowerLetter"/>
+      <w:lvlText w:val="%2)"/>
+      <w:lvlJc w:val="left"/>
+      <w:pPr>
+        <w:ind w:left="840" w:hanging="420"/>
+      </w:pPr>
+    </w:lvl>
+    <w:lvl w:ilvl="2" w:tplc="0409001B" w:tentative="1">
+      <w:start w:val="1"/>
+      <w:numFmt w:val="lowerRoman"/>
+      <w:lvlText w:val="%3."/>
+      <w:lvlJc w:val="right"/>
+      <w:pPr>
+        <w:ind w:left="1260" w:hanging="420"/>
+      </w:pPr>
+    </w:lvl>
+    <w:lvl w:ilvl="3" w:tplc="0409000F" w:tentative="1">
+      <w:start w:val="1"/>
+      <w:numFmt w:val="decimal"/>
+      <w:lvlText w:val="%4."/>
+      <w:lvlJc w:val="left"/>
+      <w:pPr>
+        <w:ind w:left="1680" w:hanging="420"/>
+      </w:pPr>
+    </w:lvl>
+    <w:lvl w:ilvl="4" w:tplc="04090019" w:tentative="1">
+      <w:start w:val="1"/>
+      <w:numFmt w:val="lowerLetter"/>
+      <w:lvlText w:val="%5)"/>
+      <w:lvlJc w:val="left"/>
+      <w:pPr>
+        <w:ind w:left="2100" w:hanging="420"/>
+      </w:pPr>
+    </w:lvl>
+    <w:lvl w:ilvl="5" w:tplc="0409001B" w:tentative="1">
+      <w:start w:val="1"/>
+      <w:numFmt w:val="lowerRoman"/>
+      <w:lvlText w:val="%6."/>
+      <w:lvlJc w:val="right"/>
+      <w:pPr>
+        <w:ind w:left="2520" w:hanging="420"/>
+      </w:pPr>
+    </w:lvl>
+    <w:lvl w:ilvl="6" w:tplc="0409000F" w:tentative="1">
+      <w:start w:val="1"/>
+      <w:numFmt w:val="decimal"/>
+      <w:lvlText w:val="%7."/>
+      <w:lvlJc w:val="left"/>
+      <w:pPr>
+        <w:ind w:left="2940" w:hanging="420"/>
+      </w:pPr>
+    </w:lvl>
+    <w:lvl w:ilvl="7" w:tplc="04090019" w:tentative="1">
+      <w:start w:val="1"/>
+      <w:numFmt w:val="lowerLetter"/>
+      <w:lvlText w:val="%8)"/>
+      <w:lvlJc w:val="left"/>
+      <w:pPr>
+        <w:ind w:left="3360" w:hanging="420"/>
+      </w:pPr>
+    </w:lvl>
+    <w:lvl w:ilvl="8" w:tplc="0409001B" w:tentative="1">
+      <w:start w:val="1"/>
+      <w:numFmt w:val="lowerRoman"/>
+      <w:lvlText w:val="%9."/>
+      <w:lvlJc w:val="right"/>
+      <w:pPr>
+        <w:ind w:left="3780" w:hanging="420"/>
+      </w:pPr>
+    </w:lvl>
+  </w:abstractNum>
+  <w:abstractNum w:abstractNumId="6" w15:restartNumberingAfterBreak="0">
     <w:nsid w:val="35664901"/>
     <w:multiLevelType w:val="multilevel"/>
     <w:tmpl w:val="0409001F"/>
@@ -740,7 +1259,7 @@
       </w:pPr>
     </w:lvl>
   </w:abstractNum>
-  <w:abstractNum w:abstractNumId="5" w15:restartNumberingAfterBreak="0">
+  <w:abstractNum w:abstractNumId="7" w15:restartNumberingAfterBreak="0">
     <w:nsid w:val="46777605"/>
     <w:multiLevelType w:val="multilevel"/>
     <w:tmpl w:val="0409001F"/>
@@ -826,7 +1345,96 @@
       </w:pPr>
     </w:lvl>
   </w:abstractNum>
-  <w:abstractNum w:abstractNumId="6" w15:restartNumberingAfterBreak="0">
+  <w:abstractNum w:abstractNumId="8" w15:restartNumberingAfterBreak="0">
+    <w:nsid w:val="517D7A81"/>
+    <w:multiLevelType w:val="hybridMultilevel"/>
+    <w:tmpl w:val="3F2867A0"/>
+    <w:lvl w:ilvl="0" w:tplc="437C41EA">
+      <w:start w:val="1"/>
+      <w:numFmt w:val="decimal"/>
+      <w:lvlText w:val="%1."/>
+      <w:lvlJc w:val="left"/>
+      <w:pPr>
+        <w:ind w:left="780" w:hanging="360"/>
+      </w:pPr>
+      <w:rPr>
+        <w:rFonts w:hint="default"/>
+      </w:rPr>
+    </w:lvl>
+    <w:lvl w:ilvl="1" w:tplc="04090019" w:tentative="1">
+      <w:start w:val="1"/>
+      <w:numFmt w:val="lowerLetter"/>
+      <w:lvlText w:val="%2)"/>
+      <w:lvlJc w:val="left"/>
+      <w:pPr>
+        <w:ind w:left="1260" w:hanging="420"/>
+      </w:pPr>
+    </w:lvl>
+    <w:lvl w:ilvl="2" w:tplc="0409001B" w:tentative="1">
+      <w:start w:val="1"/>
+      <w:numFmt w:val="lowerRoman"/>
+      <w:lvlText w:val="%3."/>
+      <w:lvlJc w:val="right"/>
+      <w:pPr>
+        <w:ind w:left="1680" w:hanging="420"/>
+      </w:pPr>
+    </w:lvl>
+    <w:lvl w:ilvl="3" w:tplc="0409000F" w:tentative="1">
+      <w:start w:val="1"/>
+      <w:numFmt w:val="decimal"/>
+      <w:lvlText w:val="%4."/>
+      <w:lvlJc w:val="left"/>
+      <w:pPr>
+        <w:ind w:left="2100" w:hanging="420"/>
+      </w:pPr>
+    </w:lvl>
+    <w:lvl w:ilvl="4" w:tplc="04090019" w:tentative="1">
+      <w:start w:val="1"/>
+      <w:numFmt w:val="lowerLetter"/>
+      <w:lvlText w:val="%5)"/>
+      <w:lvlJc w:val="left"/>
+      <w:pPr>
+        <w:ind w:left="2520" w:hanging="420"/>
+      </w:pPr>
+    </w:lvl>
+    <w:lvl w:ilvl="5" w:tplc="0409001B" w:tentative="1">
+      <w:start w:val="1"/>
+      <w:numFmt w:val="lowerRoman"/>
+      <w:lvlText w:val="%6."/>
+      <w:lvlJc w:val="right"/>
+      <w:pPr>
+        <w:ind w:left="2940" w:hanging="420"/>
+      </w:pPr>
+    </w:lvl>
+    <w:lvl w:ilvl="6" w:tplc="0409000F" w:tentative="1">
+      <w:start w:val="1"/>
+      <w:numFmt w:val="decimal"/>
+      <w:lvlText w:val="%7."/>
+      <w:lvlJc w:val="left"/>
+      <w:pPr>
+        <w:ind w:left="3360" w:hanging="420"/>
+      </w:pPr>
+    </w:lvl>
+    <w:lvl w:ilvl="7" w:tplc="04090019" w:tentative="1">
+      <w:start w:val="1"/>
+      <w:numFmt w:val="lowerLetter"/>
+      <w:lvlText w:val="%8)"/>
+      <w:lvlJc w:val="left"/>
+      <w:pPr>
+        <w:ind w:left="3780" w:hanging="420"/>
+      </w:pPr>
+    </w:lvl>
+    <w:lvl w:ilvl="8" w:tplc="0409001B" w:tentative="1">
+      <w:start w:val="1"/>
+      <w:numFmt w:val="lowerRoman"/>
+      <w:lvlText w:val="%9."/>
+      <w:lvlJc w:val="right"/>
+      <w:pPr>
+        <w:ind w:left="4200" w:hanging="420"/>
+      </w:pPr>
+    </w:lvl>
+  </w:abstractNum>
+  <w:abstractNum w:abstractNumId="9" w15:restartNumberingAfterBreak="0">
     <w:nsid w:val="6306365C"/>
     <w:multiLevelType w:val="hybridMultilevel"/>
     <w:tmpl w:val="B7D4EE14"/>
@@ -919,22 +1527,31 @@
     <w:abstractNumId w:val="1"/>
   </w:num>
   <w:num w:numId="2">
-    <w:abstractNumId w:val="5"/>
+    <w:abstractNumId w:val="7"/>
   </w:num>
   <w:num w:numId="3">
-    <w:abstractNumId w:val="4"/>
+    <w:abstractNumId w:val="6"/>
   </w:num>
   <w:num w:numId="4">
-    <w:abstractNumId w:val="3"/>
+    <w:abstractNumId w:val="4"/>
   </w:num>
   <w:num w:numId="5">
     <w:abstractNumId w:val="2"/>
   </w:num>
   <w:num w:numId="6">
-    <w:abstractNumId w:val="6"/>
+    <w:abstractNumId w:val="9"/>
   </w:num>
   <w:num w:numId="7">
     <w:abstractNumId w:val="0"/>
+  </w:num>
+  <w:num w:numId="8">
+    <w:abstractNumId w:val="3"/>
+  </w:num>
+  <w:num w:numId="9">
+    <w:abstractNumId w:val="8"/>
+  </w:num>
+  <w:num w:numId="10">
+    <w:abstractNumId w:val="5"/>
   </w:num>
 </w:numbering>
 </file>

</xml_diff>